<commit_message>
edit comment of hongxiaoxin
</commit_message>
<xml_diff>
--- a/评语/洪晓鑫/洪晓鑫.docx
+++ b/评语/洪晓鑫/洪晓鑫.docx
@@ -42,31 +42,55 @@
         <w:rPr>
           <w:rFonts w:hint="eastAsia"/>
         </w:rPr>
-        <w:t>非常全面，甚至用到的</w:t>
-      </w:r>
-      <w:r>
-        <w:rPr>
-          <w:rFonts w:hint="eastAsia"/>
-        </w:rPr>
-        <w:t>mvc</w:t>
-      </w:r>
-      <w:r>
-        <w:rPr>
-          <w:rFonts w:hint="eastAsia"/>
-        </w:rPr>
-        <w:t>架构模式与设计模式，</w:t>
-      </w:r>
-      <w:r>
-        <w:rPr>
-          <w:rFonts w:hint="eastAsia"/>
-        </w:rPr>
-        <w:t>自定义异常也涉及了，</w:t>
-      </w:r>
-      <w:r>
-        <w:rPr>
-          <w:rFonts w:hint="eastAsia"/>
-        </w:rPr>
-        <w:t>非常好。</w:t>
+        <w:t>非常全面，甚至用到</w:t>
+      </w:r>
+      <w:r>
+        <w:rPr>
+          <w:rFonts w:hint="eastAsia"/>
+        </w:rPr>
+        <w:t>了</w:t>
+      </w:r>
+      <w:r>
+        <w:rPr>
+          <w:rFonts w:hint="eastAsia"/>
+        </w:rPr>
+        <w:t>设计模式，</w:t>
+      </w:r>
+      <w:r>
+        <w:rPr>
+          <w:rFonts w:hint="eastAsia"/>
+        </w:rPr>
+        <w:t>自定义异常也涉及了，非常好。</w:t>
+      </w:r>
+      <w:r>
+        <w:rPr>
+          <w:rFonts w:hint="eastAsia"/>
+        </w:rPr>
+        <w:t>还有</w:t>
+      </w:r>
+      <w:r>
+        <w:rPr>
+          <w:rFonts w:hint="eastAsia"/>
+        </w:rPr>
+        <w:t>你这个分包看起来像是</w:t>
+      </w:r>
+      <w:r>
+        <w:rPr>
+          <w:rFonts w:hint="eastAsia"/>
+        </w:rPr>
+        <w:t>MVC</w:t>
+      </w:r>
+      <w:r>
+        <w:rPr>
+          <w:rFonts w:hint="eastAsia"/>
+        </w:rPr>
+        <w:t>，如果不知道是什么的话就去了解吧的话就去了解吧</w:t>
+      </w:r>
+      <w:r>
+        <w:rPr>
+          <w:rFonts w:hint="eastAsia"/>
+        </w:rPr>
+        <w:t>，下面说说一些小问题</w:t>
       </w:r>
     </w:p>
     <w:p>
@@ -253,11 +277,6 @@
       </w:r>
     </w:p>
     <w:p>
-      <w:pPr>
-        <w:rPr>
-          <w:rFonts w:hint="eastAsia"/>
-        </w:rPr>
-      </w:pPr>
       <w:r>
         <w:rPr>
           <w:rFonts w:hint="eastAsia"/>
@@ -800,7 +819,7 @@
     <w:lsdException w:name="Table Web 2" w:semiHidden="1" w:unhideWhenUsed="1"/>
     <w:lsdException w:name="Table Web 3" w:semiHidden="1" w:unhideWhenUsed="1"/>
     <w:lsdException w:name="Balloon Text" w:semiHidden="1" w:unhideWhenUsed="1"/>
-    <w:lsdException w:name="Table Grid" w:semiHidden="1" w:uiPriority="59" w:unhideWhenUsed="1"/>
+    <w:lsdException w:name="Table Grid" w:uiPriority="59"/>
     <w:lsdException w:name="Table Theme" w:semiHidden="1" w:unhideWhenUsed="1"/>
     <w:lsdException w:name="Placeholder Text" w:semiHidden="1"/>
     <w:lsdException w:name="No Spacing" w:semiHidden="1" w:uiPriority="1" w:unhideWhenUsed="1" w:qFormat="1"/>

</xml_diff>